<commit_message>
Improve code generation and runtime, improve GUI. First attemp and succeed!
</commit_message>
<xml_diff>
--- a/Compiler/Compiler/doc/栈帧管理结构.docx
+++ b/Compiler/Compiler/doc/栈帧管理结构.docx
@@ -685,7 +685,19 @@
               <w:rPr>
                 <w:rFonts w:hint="eastAsia"/>
               </w:rPr>
-              <w:t>rbp</w:t>
+              <w:t>r</w:t>
+            </w:r>
+            <w:r>
+              <w:rPr>
+                <w:rFonts w:hint="eastAsia"/>
+              </w:rPr>
+              <w:t>f</w:t>
+            </w:r>
+            <w:r>
+              <w:rPr>
+                <w:rFonts w:hint="eastAsia"/>
+              </w:rPr>
+              <w:t>p</w:t>
             </w:r>
             <w:proofErr w:type="spellEnd"/>
             <w:r>
@@ -806,6 +818,377 @@
         </w:tc>
       </w:tr>
     </w:tbl>
+    <w:p>
+      <w:pPr>
+        <w:rPr>
+          <w:rFonts w:hint="eastAsia"/>
+        </w:rPr>
+      </w:pPr>
+    </w:p>
+    <w:p>
+      <w:pPr>
+        <w:rPr>
+          <w:rFonts w:hint="eastAsia"/>
+        </w:rPr>
+      </w:pPr>
+    </w:p>
+    <w:p>
+      <w:pPr>
+        <w:rPr>
+          <w:rFonts w:hint="eastAsia"/>
+        </w:rPr>
+      </w:pPr>
+      <w:r>
+        <w:rPr>
+          <w:i/>
+          <w:iCs/>
+        </w:rPr>
+        <w:t># 使用交互式命令行进行推理</w:t>
+      </w:r>
+    </w:p>
+    <w:p>
+      <w:pPr>
+        <w:rPr>
+          <w:rFonts w:hint="eastAsia"/>
+        </w:rPr>
+      </w:pPr>
+      <w:r>
+        <w:t xml:space="preserve">CUDA_VISIBLE_DEVICES=0 </w:t>
+      </w:r>
+      <w:r>
+        <w:rPr>
+          <w:b/>
+          <w:bCs/>
+        </w:rPr>
+        <w:t>\</w:t>
+      </w:r>
+    </w:p>
+    <w:p>
+      <w:pPr>
+        <w:rPr>
+          <w:rFonts w:hint="eastAsia"/>
+        </w:rPr>
+      </w:pPr>
+      <w:r>
+        <w:t xml:space="preserve">swift infer </w:t>
+      </w:r>
+      <w:r>
+        <w:rPr>
+          <w:b/>
+          <w:bCs/>
+        </w:rPr>
+        <w:t>\</w:t>
+      </w:r>
+    </w:p>
+    <w:p>
+      <w:pPr>
+        <w:rPr>
+          <w:rFonts w:hint="eastAsia"/>
+        </w:rPr>
+      </w:pPr>
+      <w:r>
+        <w:t xml:space="preserve">    --adapters output/v0-20251112-131341/checkpoint-</w:t>
+      </w:r>
+      <w:r>
+        <w:rPr>
+          <w:rFonts w:hint="eastAsia"/>
+        </w:rPr>
+        <w:t>94</w:t>
+      </w:r>
+      <w:r>
+        <w:t xml:space="preserve"> </w:t>
+      </w:r>
+      <w:r>
+        <w:rPr>
+          <w:b/>
+          <w:bCs/>
+        </w:rPr>
+        <w:t>\</w:t>
+      </w:r>
+    </w:p>
+    <w:p>
+      <w:pPr>
+        <w:rPr>
+          <w:rFonts w:hint="eastAsia"/>
+        </w:rPr>
+      </w:pPr>
+      <w:r>
+        <w:t xml:space="preserve">    --stream true </w:t>
+      </w:r>
+      <w:r>
+        <w:rPr>
+          <w:b/>
+          <w:bCs/>
+        </w:rPr>
+        <w:t>\</w:t>
+      </w:r>
+    </w:p>
+    <w:p>
+      <w:pPr>
+        <w:rPr>
+          <w:rFonts w:hint="eastAsia"/>
+        </w:rPr>
+      </w:pPr>
+      <w:r>
+        <w:t xml:space="preserve">    --temperature 0 </w:t>
+      </w:r>
+      <w:r>
+        <w:rPr>
+          <w:b/>
+          <w:bCs/>
+        </w:rPr>
+        <w:t>\</w:t>
+      </w:r>
+    </w:p>
+    <w:p>
+      <w:pPr>
+        <w:rPr>
+          <w:rFonts w:hint="eastAsia"/>
+        </w:rPr>
+      </w:pPr>
+      <w:r>
+        <w:t xml:space="preserve">    --</w:t>
+      </w:r>
+      <w:proofErr w:type="spellStart"/>
+      <w:r>
+        <w:t>max_new_tokens</w:t>
+      </w:r>
+      <w:proofErr w:type="spellEnd"/>
+      <w:r>
+        <w:t xml:space="preserve"> 2048</w:t>
+      </w:r>
+    </w:p>
+    <w:p>
+      <w:pPr>
+        <w:rPr>
+          <w:rFonts w:hint="eastAsia"/>
+        </w:rPr>
+      </w:pPr>
+    </w:p>
+    <w:p>
+      <w:pPr>
+        <w:rPr>
+          <w:rFonts w:hint="eastAsia"/>
+        </w:rPr>
+      </w:pPr>
+      <w:r>
+        <w:rPr>
+          <w:i/>
+          <w:iCs/>
+        </w:rPr>
+        <w:t># merge-lora并使用</w:t>
+      </w:r>
+      <w:proofErr w:type="spellStart"/>
+      <w:r>
+        <w:rPr>
+          <w:i/>
+          <w:iCs/>
+        </w:rPr>
+        <w:t>vLLM</w:t>
+      </w:r>
+      <w:proofErr w:type="spellEnd"/>
+      <w:r>
+        <w:rPr>
+          <w:i/>
+          <w:iCs/>
+        </w:rPr>
+        <w:t>进行推理加速</w:t>
+      </w:r>
+    </w:p>
+    <w:p>
+      <w:pPr>
+        <w:rPr>
+          <w:rFonts w:hint="eastAsia"/>
+        </w:rPr>
+      </w:pPr>
+      <w:r>
+        <w:t xml:space="preserve">CUDA_VISIBLE_DEVICES=0 </w:t>
+      </w:r>
+      <w:r>
+        <w:rPr>
+          <w:b/>
+          <w:bCs/>
+        </w:rPr>
+        <w:t>\</w:t>
+      </w:r>
+    </w:p>
+    <w:p>
+      <w:pPr>
+        <w:rPr>
+          <w:rFonts w:hint="eastAsia"/>
+        </w:rPr>
+      </w:pPr>
+      <w:r>
+        <w:t xml:space="preserve">swift infer </w:t>
+      </w:r>
+      <w:r>
+        <w:rPr>
+          <w:b/>
+          <w:bCs/>
+        </w:rPr>
+        <w:t>\</w:t>
+      </w:r>
+    </w:p>
+    <w:p>
+      <w:pPr>
+        <w:rPr>
+          <w:rFonts w:hint="eastAsia"/>
+        </w:rPr>
+      </w:pPr>
+      <w:r>
+        <w:t xml:space="preserve">    --adapters output/</w:t>
+      </w:r>
+      <w:proofErr w:type="spellStart"/>
+      <w:r>
+        <w:t>vx</w:t>
+      </w:r>
+      <w:proofErr w:type="spellEnd"/>
+      <w:r>
+        <w:t xml:space="preserve">-xxx/checkpoint-xxx </w:t>
+      </w:r>
+      <w:r>
+        <w:rPr>
+          <w:b/>
+          <w:bCs/>
+        </w:rPr>
+        <w:t>\</w:t>
+      </w:r>
+    </w:p>
+    <w:p>
+      <w:pPr>
+        <w:rPr>
+          <w:rFonts w:hint="eastAsia"/>
+        </w:rPr>
+      </w:pPr>
+      <w:r>
+        <w:t xml:space="preserve">    --stream true </w:t>
+      </w:r>
+      <w:r>
+        <w:rPr>
+          <w:b/>
+          <w:bCs/>
+        </w:rPr>
+        <w:t>\</w:t>
+      </w:r>
+    </w:p>
+    <w:p>
+      <w:pPr>
+        <w:rPr>
+          <w:rFonts w:hint="eastAsia"/>
+        </w:rPr>
+      </w:pPr>
+      <w:r>
+        <w:t xml:space="preserve">    --</w:t>
+      </w:r>
+      <w:proofErr w:type="spellStart"/>
+      <w:r>
+        <w:t>merge_lora</w:t>
+      </w:r>
+      <w:proofErr w:type="spellEnd"/>
+      <w:r>
+        <w:t xml:space="preserve"> true </w:t>
+      </w:r>
+      <w:r>
+        <w:rPr>
+          <w:b/>
+          <w:bCs/>
+        </w:rPr>
+        <w:t>\</w:t>
+      </w:r>
+    </w:p>
+    <w:p>
+      <w:pPr>
+        <w:rPr>
+          <w:rFonts w:hint="eastAsia"/>
+        </w:rPr>
+      </w:pPr>
+      <w:r>
+        <w:t xml:space="preserve">    --</w:t>
+      </w:r>
+      <w:proofErr w:type="spellStart"/>
+      <w:r>
+        <w:t>infer_backend</w:t>
+      </w:r>
+      <w:proofErr w:type="spellEnd"/>
+      <w:r>
+        <w:t xml:space="preserve"> </w:t>
+      </w:r>
+      <w:proofErr w:type="spellStart"/>
+      <w:r>
+        <w:t>vllm</w:t>
+      </w:r>
+      <w:proofErr w:type="spellEnd"/>
+      <w:r>
+        <w:t xml:space="preserve"> </w:t>
+      </w:r>
+      <w:r>
+        <w:rPr>
+          <w:b/>
+          <w:bCs/>
+        </w:rPr>
+        <w:t>\</w:t>
+      </w:r>
+    </w:p>
+    <w:p>
+      <w:pPr>
+        <w:rPr>
+          <w:rFonts w:hint="eastAsia"/>
+        </w:rPr>
+      </w:pPr>
+      <w:r>
+        <w:t xml:space="preserve">    --</w:t>
+      </w:r>
+      <w:proofErr w:type="spellStart"/>
+      <w:r>
+        <w:t>vllm_max_model_len</w:t>
+      </w:r>
+      <w:proofErr w:type="spellEnd"/>
+      <w:r>
+        <w:t xml:space="preserve"> 8192 </w:t>
+      </w:r>
+      <w:r>
+        <w:rPr>
+          <w:b/>
+          <w:bCs/>
+        </w:rPr>
+        <w:t>\</w:t>
+      </w:r>
+    </w:p>
+    <w:p>
+      <w:pPr>
+        <w:rPr>
+          <w:rFonts w:hint="eastAsia"/>
+        </w:rPr>
+      </w:pPr>
+      <w:r>
+        <w:t xml:space="preserve">    --temperature 0 </w:t>
+      </w:r>
+      <w:r>
+        <w:rPr>
+          <w:b/>
+          <w:bCs/>
+        </w:rPr>
+        <w:t>\</w:t>
+      </w:r>
+    </w:p>
+    <w:p>
+      <w:pPr>
+        <w:rPr>
+          <w:rFonts w:hint="eastAsia"/>
+        </w:rPr>
+      </w:pPr>
+      <w:r>
+        <w:t xml:space="preserve">    --</w:t>
+      </w:r>
+      <w:proofErr w:type="spellStart"/>
+      <w:r>
+        <w:t>max_new_tokens</w:t>
+      </w:r>
+      <w:proofErr w:type="spellEnd"/>
+      <w:r>
+        <w:t xml:space="preserve"> 2048</w:t>
+      </w:r>
+    </w:p>
     <w:p>
       <w:pPr>
         <w:rPr>

</xml_diff>

<commit_message>
transform x86 instruction set to RISC-V instruction set (not done)
</commit_message>
<xml_diff>
--- a/Compiler/Compiler/doc/栈帧管理结构.docx
+++ b/Compiler/Compiler/doc/栈帧管理结构.docx
@@ -1189,6 +1189,1258 @@
         <w:t xml:space="preserve"> 2048</w:t>
       </w:r>
     </w:p>
+    <w:p/>
+    <w:p/>
+    <w:p/>
+    <w:p>
+      <w:pPr>
+        <w:rPr>
+          <w:rFonts w:hint="eastAsia"/>
+        </w:rPr>
+      </w:pPr>
+      <w:r>
+        <w:rPr>
+          <w:rFonts w:hint="eastAsia"/>
+        </w:rPr>
+        <w:lastRenderedPageBreak/>
+        <w:t>栈帧管理结构</w:t>
+      </w:r>
+    </w:p>
+    <w:tbl>
+      <w:tblPr>
+        <w:tblStyle w:val="ae"/>
+        <w:tblW w:w="0" w:type="auto"/>
+        <w:tblLook w:val="04A0" w:firstRow="1" w:lastRow="0" w:firstColumn="1" w:lastColumn="0" w:noHBand="0" w:noVBand="1"/>
+      </w:tblPr>
+      <w:tblGrid>
+        <w:gridCol w:w="988"/>
+        <w:gridCol w:w="7308"/>
+      </w:tblGrid>
+      <w:tr>
+        <w:tc>
+          <w:tcPr>
+            <w:tcW w:w="988" w:type="dxa"/>
+          </w:tcPr>
+          <w:p>
+            <w:pPr>
+              <w:rPr>
+                <w:rFonts w:hint="eastAsia"/>
+              </w:rPr>
+            </w:pPr>
+          </w:p>
+        </w:tc>
+        <w:tc>
+          <w:tcPr>
+            <w:tcW w:w="7308" w:type="dxa"/>
+          </w:tcPr>
+          <w:p>
+            <w:pPr>
+              <w:rPr>
+                <w:rFonts w:hint="eastAsia"/>
+              </w:rPr>
+            </w:pPr>
+            <w:r>
+              <w:rPr>
+                <w:rFonts w:hint="eastAsia"/>
+              </w:rPr>
+              <w:t>该函数被调前的ret（不是这个函数的ret）</w:t>
+            </w:r>
+          </w:p>
+        </w:tc>
+      </w:tr>
+      <w:tr>
+        <w:tc>
+          <w:tcPr>
+            <w:tcW w:w="988" w:type="dxa"/>
+          </w:tcPr>
+          <w:p>
+            <w:pPr>
+              <w:rPr>
+                <w:rFonts w:hint="eastAsia"/>
+              </w:rPr>
+            </w:pPr>
+          </w:p>
+        </w:tc>
+        <w:tc>
+          <w:tcPr>
+            <w:tcW w:w="7308" w:type="dxa"/>
+          </w:tcPr>
+          <w:p>
+            <w:pPr>
+              <w:rPr>
+                <w:rFonts w:hint="eastAsia"/>
+              </w:rPr>
+            </w:pPr>
+            <w:r>
+              <w:rPr>
+                <w:rFonts w:hint="eastAsia"/>
+              </w:rPr>
+              <w:t>原先的栈帧位置（即原先的%</w:t>
+            </w:r>
+            <w:proofErr w:type="spellStart"/>
+            <w:r>
+              <w:rPr>
+                <w:rFonts w:hint="eastAsia"/>
+              </w:rPr>
+              <w:t>rfp</w:t>
+            </w:r>
+            <w:proofErr w:type="spellEnd"/>
+            <w:r>
+              <w:rPr>
+                <w:rFonts w:hint="eastAsia"/>
+              </w:rPr>
+              <w:t>，这由用户手动设置）</w:t>
+            </w:r>
+          </w:p>
+        </w:tc>
+      </w:tr>
+      <w:tr>
+        <w:tc>
+          <w:tcPr>
+            <w:tcW w:w="988" w:type="dxa"/>
+          </w:tcPr>
+          <w:p>
+            <w:pPr>
+              <w:rPr>
+                <w:rFonts w:hint="eastAsia"/>
+              </w:rPr>
+            </w:pPr>
+            <w:r>
+              <w:rPr>
+                <w:rFonts w:hint="eastAsia"/>
+              </w:rPr>
+              <w:t>%</w:t>
+            </w:r>
+            <w:proofErr w:type="spellStart"/>
+            <w:r>
+              <w:rPr>
+                <w:rFonts w:hint="eastAsia"/>
+              </w:rPr>
+              <w:t>rfp</w:t>
+            </w:r>
+            <w:proofErr w:type="spellEnd"/>
+          </w:p>
+        </w:tc>
+        <w:tc>
+          <w:tcPr>
+            <w:tcW w:w="7308" w:type="dxa"/>
+          </w:tcPr>
+          <w:p>
+            <w:pPr>
+              <w:rPr>
+                <w:rFonts w:hint="eastAsia"/>
+              </w:rPr>
+            </w:pPr>
+            <w:r>
+              <w:rPr>
+                <w:rFonts w:hint="eastAsia"/>
+              </w:rPr>
+              <w:t>局部变量</w:t>
+            </w:r>
+            <w:r>
+              <w:t>…</w:t>
+            </w:r>
+          </w:p>
+        </w:tc>
+      </w:tr>
+      <w:tr>
+        <w:tc>
+          <w:tcPr>
+            <w:tcW w:w="988" w:type="dxa"/>
+          </w:tcPr>
+          <w:p>
+            <w:pPr>
+              <w:rPr>
+                <w:rFonts w:hint="eastAsia"/>
+              </w:rPr>
+            </w:pPr>
+          </w:p>
+        </w:tc>
+        <w:tc>
+          <w:tcPr>
+            <w:tcW w:w="7308" w:type="dxa"/>
+          </w:tcPr>
+          <w:p>
+            <w:pPr>
+              <w:rPr>
+                <w:rFonts w:hint="eastAsia"/>
+              </w:rPr>
+            </w:pPr>
+            <w:r>
+              <w:rPr>
+                <w:rFonts w:hint="eastAsia"/>
+              </w:rPr>
+              <w:t>局部变量</w:t>
+            </w:r>
+            <w:r>
+              <w:t>…</w:t>
+            </w:r>
+          </w:p>
+        </w:tc>
+      </w:tr>
+      <w:tr>
+        <w:tc>
+          <w:tcPr>
+            <w:tcW w:w="988" w:type="dxa"/>
+          </w:tcPr>
+          <w:p>
+            <w:pPr>
+              <w:rPr>
+                <w:rFonts w:hint="eastAsia"/>
+              </w:rPr>
+            </w:pPr>
+          </w:p>
+        </w:tc>
+        <w:tc>
+          <w:tcPr>
+            <w:tcW w:w="7308" w:type="dxa"/>
+          </w:tcPr>
+          <w:p>
+            <w:pPr>
+              <w:rPr>
+                <w:rFonts w:hint="eastAsia"/>
+              </w:rPr>
+            </w:pPr>
+            <w:r>
+              <w:rPr>
+                <w:rFonts w:hint="eastAsia"/>
+              </w:rPr>
+              <w:t>临时变量</w:t>
+            </w:r>
+            <w:r>
+              <w:t>…</w:t>
+            </w:r>
+          </w:p>
+        </w:tc>
+      </w:tr>
+      <w:tr>
+        <w:tc>
+          <w:tcPr>
+            <w:tcW w:w="988" w:type="dxa"/>
+          </w:tcPr>
+          <w:p>
+            <w:pPr>
+              <w:rPr>
+                <w:rFonts w:hint="eastAsia"/>
+              </w:rPr>
+            </w:pPr>
+          </w:p>
+        </w:tc>
+        <w:tc>
+          <w:tcPr>
+            <w:tcW w:w="7308" w:type="dxa"/>
+          </w:tcPr>
+          <w:p>
+            <w:pPr>
+              <w:rPr>
+                <w:rFonts w:hint="eastAsia"/>
+              </w:rPr>
+            </w:pPr>
+            <w:r>
+              <w:rPr>
+                <w:rFonts w:hint="eastAsia"/>
+              </w:rPr>
+              <w:t>临时变量</w:t>
+            </w:r>
+            <w:r>
+              <w:t>…</w:t>
+            </w:r>
+          </w:p>
+        </w:tc>
+      </w:tr>
+      <w:tr>
+        <w:tc>
+          <w:tcPr>
+            <w:tcW w:w="988" w:type="dxa"/>
+          </w:tcPr>
+          <w:p>
+            <w:pPr>
+              <w:rPr>
+                <w:rFonts w:hint="eastAsia"/>
+              </w:rPr>
+            </w:pPr>
+            <w:r>
+              <w:rPr>
+                <w:rFonts w:hint="eastAsia"/>
+              </w:rPr>
+              <w:t>%</w:t>
+            </w:r>
+            <w:proofErr w:type="spellStart"/>
+            <w:r>
+              <w:rPr>
+                <w:rFonts w:hint="eastAsia"/>
+              </w:rPr>
+              <w:t>rsp</w:t>
+            </w:r>
+            <w:proofErr w:type="spellEnd"/>
+          </w:p>
+        </w:tc>
+        <w:tc>
+          <w:tcPr>
+            <w:tcW w:w="7308" w:type="dxa"/>
+          </w:tcPr>
+          <w:p>
+            <w:pPr>
+              <w:rPr>
+                <w:rFonts w:hint="eastAsia"/>
+              </w:rPr>
+            </w:pPr>
+          </w:p>
+        </w:tc>
+      </w:tr>
+    </w:tbl>
+    <w:p/>
+    <w:p>
+      <w:pPr>
+        <w:rPr>
+          <w:rFonts w:hint="eastAsia"/>
+        </w:rPr>
+      </w:pPr>
+      <w:r>
+        <w:rPr>
+          <w:rFonts w:hint="eastAsia"/>
+        </w:rPr>
+        <w:t>调用操作：</w:t>
+      </w:r>
+    </w:p>
+    <w:p>
+      <w:pPr>
+        <w:rPr>
+          <w:rFonts w:hint="eastAsia"/>
+        </w:rPr>
+      </w:pPr>
+      <w:r>
+        <w:rPr>
+          <w:rFonts w:hint="eastAsia"/>
+        </w:rPr>
+        <w:t>调用函数者会先保存调用前的ret和</w:t>
+      </w:r>
+      <w:proofErr w:type="spellStart"/>
+      <w:r>
+        <w:rPr>
+          <w:rFonts w:hint="eastAsia"/>
+        </w:rPr>
+        <w:t>rfp</w:t>
+      </w:r>
+      <w:proofErr w:type="spellEnd"/>
+    </w:p>
+    <w:tbl>
+      <w:tblPr>
+        <w:tblStyle w:val="ae"/>
+        <w:tblW w:w="0" w:type="auto"/>
+        <w:tblLook w:val="04A0" w:firstRow="1" w:lastRow="0" w:firstColumn="1" w:lastColumn="0" w:noHBand="0" w:noVBand="1"/>
+      </w:tblPr>
+      <w:tblGrid>
+        <w:gridCol w:w="4148"/>
+        <w:gridCol w:w="4148"/>
+      </w:tblGrid>
+      <w:tr>
+        <w:tc>
+          <w:tcPr>
+            <w:tcW w:w="4148" w:type="dxa"/>
+          </w:tcPr>
+          <w:p>
+            <w:pPr>
+              <w:rPr>
+                <w:rFonts w:hint="eastAsia"/>
+              </w:rPr>
+            </w:pPr>
+            <w:r>
+              <w:rPr>
+                <w:rFonts w:hint="eastAsia"/>
+              </w:rPr>
+              <w:t>LW %</w:t>
+            </w:r>
+            <w:proofErr w:type="spellStart"/>
+            <w:r>
+              <w:rPr>
+                <w:rFonts w:hint="eastAsia"/>
+              </w:rPr>
+              <w:t>rsp</w:t>
+            </w:r>
+            <w:proofErr w:type="spellEnd"/>
+            <w:r>
+              <w:rPr>
+                <w:rFonts w:hint="eastAsia"/>
+              </w:rPr>
+              <w:t xml:space="preserve"> %ret 0</w:t>
+            </w:r>
+          </w:p>
+        </w:tc>
+        <w:tc>
+          <w:tcPr>
+            <w:tcW w:w="4148" w:type="dxa"/>
+          </w:tcPr>
+          <w:p>
+            <w:pPr>
+              <w:rPr>
+                <w:rFonts w:hint="eastAsia"/>
+              </w:rPr>
+            </w:pPr>
+            <w:r>
+              <w:rPr>
+                <w:rFonts w:hint="eastAsia"/>
+              </w:rPr>
+              <w:t>保存</w:t>
+            </w:r>
+            <w:r>
+              <w:rPr>
+                <w:rFonts w:hint="eastAsia"/>
+              </w:rPr>
+              <w:t>%</w:t>
+            </w:r>
+            <w:r>
+              <w:rPr>
+                <w:rFonts w:hint="eastAsia"/>
+              </w:rPr>
+              <w:t>ret</w:t>
+            </w:r>
+          </w:p>
+        </w:tc>
+      </w:tr>
+      <w:tr>
+        <w:tc>
+          <w:tcPr>
+            <w:tcW w:w="4148" w:type="dxa"/>
+          </w:tcPr>
+          <w:p>
+            <w:pPr>
+              <w:rPr>
+                <w:rFonts w:hint="eastAsia"/>
+              </w:rPr>
+            </w:pPr>
+            <w:r>
+              <w:rPr>
+                <w:rFonts w:hint="eastAsia"/>
+              </w:rPr>
+              <w:t>LW %</w:t>
+            </w:r>
+            <w:proofErr w:type="spellStart"/>
+            <w:r>
+              <w:rPr>
+                <w:rFonts w:hint="eastAsia"/>
+              </w:rPr>
+              <w:t>rsp</w:t>
+            </w:r>
+            <w:proofErr w:type="spellEnd"/>
+            <w:r>
+              <w:rPr>
+                <w:rFonts w:hint="eastAsia"/>
+              </w:rPr>
+              <w:t xml:space="preserve"> %</w:t>
+            </w:r>
+            <w:proofErr w:type="spellStart"/>
+            <w:r>
+              <w:rPr>
+                <w:rFonts w:hint="eastAsia"/>
+              </w:rPr>
+              <w:t>rfp</w:t>
+            </w:r>
+            <w:proofErr w:type="spellEnd"/>
+            <w:r>
+              <w:rPr>
+                <w:rFonts w:hint="eastAsia"/>
+              </w:rPr>
+              <w:t xml:space="preserve"> -width</w:t>
+            </w:r>
+          </w:p>
+        </w:tc>
+        <w:tc>
+          <w:tcPr>
+            <w:tcW w:w="4148" w:type="dxa"/>
+          </w:tcPr>
+          <w:p>
+            <w:pPr>
+              <w:rPr>
+                <w:rFonts w:hint="eastAsia"/>
+              </w:rPr>
+            </w:pPr>
+            <w:r>
+              <w:rPr>
+                <w:rFonts w:hint="eastAsia"/>
+              </w:rPr>
+              <w:t>保存</w:t>
+            </w:r>
+            <w:r>
+              <w:rPr>
+                <w:rFonts w:hint="eastAsia"/>
+              </w:rPr>
+              <w:t>%</w:t>
+            </w:r>
+            <w:proofErr w:type="spellStart"/>
+            <w:r>
+              <w:rPr>
+                <w:rFonts w:hint="eastAsia"/>
+              </w:rPr>
+              <w:t>rfp</w:t>
+            </w:r>
+            <w:proofErr w:type="spellEnd"/>
+          </w:p>
+        </w:tc>
+      </w:tr>
+      <w:tr>
+        <w:tc>
+          <w:tcPr>
+            <w:tcW w:w="4148" w:type="dxa"/>
+          </w:tcPr>
+          <w:p>
+            <w:pPr>
+              <w:rPr>
+                <w:rFonts w:hint="eastAsia"/>
+              </w:rPr>
+            </w:pPr>
+            <w:r>
+              <w:rPr>
+                <w:rFonts w:hint="eastAsia"/>
+              </w:rPr>
+              <w:t>存入</w:t>
+            </w:r>
+            <w:r>
+              <w:rPr>
+                <w:rFonts w:hint="eastAsia"/>
+              </w:rPr>
+              <w:t>参数</w:t>
+            </w:r>
+          </w:p>
+        </w:tc>
+        <w:tc>
+          <w:tcPr>
+            <w:tcW w:w="4148" w:type="dxa"/>
+          </w:tcPr>
+          <w:p>
+            <w:pPr>
+              <w:rPr>
+                <w:rFonts w:hint="eastAsia"/>
+              </w:rPr>
+            </w:pPr>
+          </w:p>
+        </w:tc>
+      </w:tr>
+      <w:tr>
+        <w:tc>
+          <w:tcPr>
+            <w:tcW w:w="4148" w:type="dxa"/>
+          </w:tcPr>
+          <w:p>
+            <w:pPr>
+              <w:rPr>
+                <w:rFonts w:hint="eastAsia"/>
+              </w:rPr>
+            </w:pPr>
+            <w:r>
+              <w:rPr>
+                <w:rFonts w:hint="eastAsia"/>
+              </w:rPr>
+              <w:t>ADDI %</w:t>
+            </w:r>
+            <w:proofErr w:type="spellStart"/>
+            <w:r>
+              <w:rPr>
+                <w:rFonts w:hint="eastAsia"/>
+              </w:rPr>
+              <w:t>r</w:t>
+            </w:r>
+            <w:r>
+              <w:rPr>
+                <w:rFonts w:hint="eastAsia"/>
+              </w:rPr>
+              <w:t>s</w:t>
+            </w:r>
+            <w:r>
+              <w:rPr>
+                <w:rFonts w:hint="eastAsia"/>
+              </w:rPr>
+              <w:t>p</w:t>
+            </w:r>
+            <w:proofErr w:type="spellEnd"/>
+            <w:r>
+              <w:rPr>
+                <w:rFonts w:hint="eastAsia"/>
+              </w:rPr>
+              <w:t xml:space="preserve"> %</w:t>
+            </w:r>
+            <w:proofErr w:type="spellStart"/>
+            <w:r>
+              <w:rPr>
+                <w:rFonts w:hint="eastAsia"/>
+              </w:rPr>
+              <w:t>rfp</w:t>
+            </w:r>
+            <w:proofErr w:type="spellEnd"/>
+            <w:r>
+              <w:rPr>
+                <w:rFonts w:hint="eastAsia"/>
+              </w:rPr>
+              <w:t xml:space="preserve"> -2 * width</w:t>
+            </w:r>
+          </w:p>
+        </w:tc>
+        <w:tc>
+          <w:tcPr>
+            <w:tcW w:w="4148" w:type="dxa"/>
+          </w:tcPr>
+          <w:p>
+            <w:pPr>
+              <w:rPr>
+                <w:rFonts w:hint="eastAsia"/>
+              </w:rPr>
+            </w:pPr>
+            <w:r>
+              <w:rPr>
+                <w:rFonts w:hint="eastAsia"/>
+              </w:rPr>
+              <w:t>更新</w:t>
+            </w:r>
+            <w:r>
+              <w:rPr>
+                <w:rFonts w:hint="eastAsia"/>
+              </w:rPr>
+              <w:t>%</w:t>
+            </w:r>
+            <w:proofErr w:type="spellStart"/>
+            <w:r>
+              <w:rPr>
+                <w:rFonts w:hint="eastAsia"/>
+              </w:rPr>
+              <w:t>rfp</w:t>
+            </w:r>
+            <w:proofErr w:type="spellEnd"/>
+          </w:p>
+        </w:tc>
+      </w:tr>
+      <w:tr>
+        <w:tc>
+          <w:tcPr>
+            <w:tcW w:w="4148" w:type="dxa"/>
+          </w:tcPr>
+          <w:p>
+            <w:pPr>
+              <w:rPr>
+                <w:rFonts w:hint="eastAsia"/>
+              </w:rPr>
+            </w:pPr>
+            <w:r>
+              <w:rPr>
+                <w:rFonts w:hint="eastAsia"/>
+              </w:rPr>
+              <w:t>ADDI %</w:t>
+            </w:r>
+            <w:proofErr w:type="spellStart"/>
+            <w:r>
+              <w:rPr>
+                <w:rFonts w:hint="eastAsia"/>
+              </w:rPr>
+              <w:t>rsp</w:t>
+            </w:r>
+            <w:proofErr w:type="spellEnd"/>
+            <w:r>
+              <w:rPr>
+                <w:rFonts w:hint="eastAsia"/>
+              </w:rPr>
+              <w:t xml:space="preserve"> %</w:t>
+            </w:r>
+            <w:proofErr w:type="spellStart"/>
+            <w:r>
+              <w:rPr>
+                <w:rFonts w:hint="eastAsia"/>
+              </w:rPr>
+              <w:t>rsp</w:t>
+            </w:r>
+            <w:proofErr w:type="spellEnd"/>
+            <w:r>
+              <w:rPr>
+                <w:rFonts w:hint="eastAsia"/>
+              </w:rPr>
+              <w:t xml:space="preserve"> </w:t>
+            </w:r>
+            <w:r>
+              <w:t>–</w:t>
+            </w:r>
+            <w:r>
+              <w:rPr>
+                <w:rFonts w:hint="eastAsia"/>
+              </w:rPr>
+              <w:t>(2 + 参数数量) * width</w:t>
+            </w:r>
+          </w:p>
+        </w:tc>
+        <w:tc>
+          <w:tcPr>
+            <w:tcW w:w="4148" w:type="dxa"/>
+          </w:tcPr>
+          <w:p>
+            <w:pPr>
+              <w:rPr>
+                <w:rFonts w:hint="eastAsia"/>
+              </w:rPr>
+            </w:pPr>
+            <w:r>
+              <w:rPr>
+                <w:rFonts w:hint="eastAsia"/>
+              </w:rPr>
+              <w:t>更新%</w:t>
+            </w:r>
+            <w:proofErr w:type="spellStart"/>
+            <w:r>
+              <w:rPr>
+                <w:rFonts w:hint="eastAsia"/>
+              </w:rPr>
+              <w:t>rsp</w:t>
+            </w:r>
+            <w:proofErr w:type="spellEnd"/>
+          </w:p>
+        </w:tc>
+      </w:tr>
+      <w:tr>
+        <w:tc>
+          <w:tcPr>
+            <w:tcW w:w="4148" w:type="dxa"/>
+          </w:tcPr>
+          <w:p>
+            <w:pPr>
+              <w:rPr>
+                <w:rFonts w:hint="eastAsia"/>
+              </w:rPr>
+            </w:pPr>
+            <w:r>
+              <w:rPr>
+                <w:rFonts w:hint="eastAsia"/>
+              </w:rPr>
+              <w:t>JAL</w:t>
+            </w:r>
+            <w:r>
+              <w:rPr>
+                <w:rFonts w:hint="eastAsia"/>
+              </w:rPr>
+              <w:t xml:space="preserve"> LABEL</w:t>
+            </w:r>
+          </w:p>
+        </w:tc>
+        <w:tc>
+          <w:tcPr>
+            <w:tcW w:w="4148" w:type="dxa"/>
+          </w:tcPr>
+          <w:p>
+            <w:pPr>
+              <w:rPr>
+                <w:rFonts w:hint="eastAsia"/>
+              </w:rPr>
+            </w:pPr>
+            <w:r>
+              <w:rPr>
+                <w:rFonts w:hint="eastAsia"/>
+              </w:rPr>
+              <w:t>跳转到指定位置，并把本来的下一条指令存入%ret</w:t>
+            </w:r>
+          </w:p>
+        </w:tc>
+      </w:tr>
+    </w:tbl>
+    <w:p/>
+    <w:p>
+      <w:pPr>
+        <w:rPr>
+          <w:rFonts w:hint="eastAsia"/>
+        </w:rPr>
+      </w:pPr>
+      <w:r>
+        <w:rPr>
+          <w:rFonts w:hint="eastAsia"/>
+        </w:rPr>
+        <w:t>函数的开头总会执行</w:t>
+      </w:r>
+    </w:p>
+    <w:tbl>
+      <w:tblPr>
+        <w:tblStyle w:val="ae"/>
+        <w:tblW w:w="0" w:type="auto"/>
+        <w:tblLook w:val="04A0" w:firstRow="1" w:lastRow="0" w:firstColumn="1" w:lastColumn="0" w:noHBand="0" w:noVBand="1"/>
+      </w:tblPr>
+      <w:tblGrid>
+        <w:gridCol w:w="4148"/>
+        <w:gridCol w:w="4148"/>
+      </w:tblGrid>
+      <w:tr>
+        <w:tc>
+          <w:tcPr>
+            <w:tcW w:w="4148" w:type="dxa"/>
+          </w:tcPr>
+          <w:p>
+            <w:pPr>
+              <w:rPr>
+                <w:rFonts w:hint="eastAsia"/>
+              </w:rPr>
+            </w:pPr>
+            <w:r>
+              <w:rPr>
+                <w:rFonts w:hint="eastAsia"/>
+              </w:rPr>
+              <w:t>存入临时变量</w:t>
+            </w:r>
+          </w:p>
+        </w:tc>
+        <w:tc>
+          <w:tcPr>
+            <w:tcW w:w="4148" w:type="dxa"/>
+          </w:tcPr>
+          <w:p>
+            <w:pPr>
+              <w:rPr>
+                <w:rFonts w:hint="eastAsia"/>
+              </w:rPr>
+            </w:pPr>
+          </w:p>
+        </w:tc>
+      </w:tr>
+      <w:tr>
+        <w:tc>
+          <w:tcPr>
+            <w:tcW w:w="4148" w:type="dxa"/>
+          </w:tcPr>
+          <w:p>
+            <w:pPr>
+              <w:rPr>
+                <w:rFonts w:hint="eastAsia"/>
+              </w:rPr>
+            </w:pPr>
+            <w:r>
+              <w:rPr>
+                <w:rFonts w:hint="eastAsia"/>
+              </w:rPr>
+              <w:t>ADDI %</w:t>
+            </w:r>
+            <w:proofErr w:type="spellStart"/>
+            <w:r>
+              <w:rPr>
+                <w:rFonts w:hint="eastAsia"/>
+              </w:rPr>
+              <w:t>rsp</w:t>
+            </w:r>
+            <w:proofErr w:type="spellEnd"/>
+            <w:r>
+              <w:rPr>
+                <w:rFonts w:hint="eastAsia"/>
+              </w:rPr>
+              <w:t xml:space="preserve"> %</w:t>
+            </w:r>
+            <w:proofErr w:type="spellStart"/>
+            <w:r>
+              <w:rPr>
+                <w:rFonts w:hint="eastAsia"/>
+              </w:rPr>
+              <w:t>rsp</w:t>
+            </w:r>
+            <w:proofErr w:type="spellEnd"/>
+            <w:r>
+              <w:rPr>
+                <w:rFonts w:hint="eastAsia"/>
+              </w:rPr>
+              <w:t xml:space="preserve"> </w:t>
+            </w:r>
+            <w:r>
+              <w:t>–</w:t>
+            </w:r>
+            <w:r>
+              <w:rPr>
+                <w:rFonts w:hint="eastAsia"/>
+              </w:rPr>
+              <w:t>(</w:t>
+            </w:r>
+            <w:r>
+              <w:rPr>
+                <w:rFonts w:hint="eastAsia"/>
+              </w:rPr>
+              <w:t>局部</w:t>
+            </w:r>
+            <w:r>
+              <w:rPr>
+                <w:rFonts w:hint="eastAsia"/>
+              </w:rPr>
+              <w:t>数量) * width</w:t>
+            </w:r>
+          </w:p>
+        </w:tc>
+        <w:tc>
+          <w:tcPr>
+            <w:tcW w:w="4148" w:type="dxa"/>
+          </w:tcPr>
+          <w:p>
+            <w:pPr>
+              <w:rPr>
+                <w:rFonts w:hint="eastAsia"/>
+              </w:rPr>
+            </w:pPr>
+          </w:p>
+        </w:tc>
+      </w:tr>
+    </w:tbl>
+    <w:p>
+      <w:r>
+        <w:rPr>
+          <w:rFonts w:hint="eastAsia"/>
+        </w:rPr>
+        <w:t>函数的结尾总会</w:t>
+      </w:r>
+    </w:p>
+    <w:tbl>
+      <w:tblPr>
+        <w:tblStyle w:val="ae"/>
+        <w:tblW w:w="0" w:type="auto"/>
+        <w:tblLook w:val="04A0" w:firstRow="1" w:lastRow="0" w:firstColumn="1" w:lastColumn="0" w:noHBand="0" w:noVBand="1"/>
+      </w:tblPr>
+      <w:tblGrid>
+        <w:gridCol w:w="4148"/>
+        <w:gridCol w:w="4148"/>
+      </w:tblGrid>
+      <w:tr>
+        <w:tc>
+          <w:tcPr>
+            <w:tcW w:w="4148" w:type="dxa"/>
+          </w:tcPr>
+          <w:p>
+            <w:pPr>
+              <w:rPr>
+                <w:rFonts w:hint="eastAsia"/>
+              </w:rPr>
+            </w:pPr>
+            <w:r>
+              <w:rPr>
+                <w:rFonts w:hint="eastAsia"/>
+              </w:rPr>
+              <w:t>ADDI %</w:t>
+            </w:r>
+            <w:proofErr w:type="spellStart"/>
+            <w:r>
+              <w:rPr>
+                <w:rFonts w:hint="eastAsia"/>
+              </w:rPr>
+              <w:t>rsp</w:t>
+            </w:r>
+            <w:proofErr w:type="spellEnd"/>
+            <w:r>
+              <w:rPr>
+                <w:rFonts w:hint="eastAsia"/>
+              </w:rPr>
+              <w:t xml:space="preserve"> %</w:t>
+            </w:r>
+            <w:proofErr w:type="spellStart"/>
+            <w:r>
+              <w:rPr>
+                <w:rFonts w:hint="eastAsia"/>
+              </w:rPr>
+              <w:t>rsp</w:t>
+            </w:r>
+            <w:proofErr w:type="spellEnd"/>
+            <w:r>
+              <w:rPr>
+                <w:rFonts w:hint="eastAsia"/>
+              </w:rPr>
+              <w:t xml:space="preserve"> (局部数量) * width</w:t>
+            </w:r>
+          </w:p>
+        </w:tc>
+        <w:tc>
+          <w:tcPr>
+            <w:tcW w:w="4148" w:type="dxa"/>
+          </w:tcPr>
+          <w:p>
+            <w:pPr>
+              <w:rPr>
+                <w:rFonts w:hint="eastAsia"/>
+              </w:rPr>
+            </w:pPr>
+            <w:r>
+              <w:rPr>
+                <w:rFonts w:hint="eastAsia"/>
+              </w:rPr>
+              <w:t>弹出局部变量</w:t>
+            </w:r>
+          </w:p>
+        </w:tc>
+      </w:tr>
+      <w:tr>
+        <w:tc>
+          <w:tcPr>
+            <w:tcW w:w="4148" w:type="dxa"/>
+          </w:tcPr>
+          <w:p>
+            <w:pPr>
+              <w:rPr>
+                <w:rFonts w:hint="eastAsia"/>
+              </w:rPr>
+            </w:pPr>
+            <w:r>
+              <w:rPr>
+                <w:rFonts w:hint="eastAsia"/>
+              </w:rPr>
+              <w:t>JR %ret</w:t>
+            </w:r>
+          </w:p>
+        </w:tc>
+        <w:tc>
+          <w:tcPr>
+            <w:tcW w:w="4148" w:type="dxa"/>
+          </w:tcPr>
+          <w:p>
+            <w:pPr>
+              <w:rPr>
+                <w:rFonts w:hint="eastAsia"/>
+              </w:rPr>
+            </w:pPr>
+            <w:r>
+              <w:rPr>
+                <w:rFonts w:hint="eastAsia"/>
+              </w:rPr>
+              <w:t>返回上级函数</w:t>
+            </w:r>
+          </w:p>
+        </w:tc>
+      </w:tr>
+    </w:tbl>
+    <w:p/>
+    <w:p>
+      <w:r>
+        <w:rPr>
+          <w:rFonts w:hint="eastAsia"/>
+        </w:rPr>
+        <w:t>调用函数者会恢复栈帧结构</w:t>
+      </w:r>
+    </w:p>
+    <w:tbl>
+      <w:tblPr>
+        <w:tblStyle w:val="ae"/>
+        <w:tblW w:w="0" w:type="auto"/>
+        <w:tblLook w:val="04A0" w:firstRow="1" w:lastRow="0" w:firstColumn="1" w:lastColumn="0" w:noHBand="0" w:noVBand="1"/>
+      </w:tblPr>
+      <w:tblGrid>
+        <w:gridCol w:w="4148"/>
+        <w:gridCol w:w="4148"/>
+      </w:tblGrid>
+      <w:tr>
+        <w:tc>
+          <w:tcPr>
+            <w:tcW w:w="4148" w:type="dxa"/>
+          </w:tcPr>
+          <w:p>
+            <w:pPr>
+              <w:rPr>
+                <w:rFonts w:hint="eastAsia"/>
+              </w:rPr>
+            </w:pPr>
+            <w:r>
+              <w:rPr>
+                <w:rFonts w:hint="eastAsia"/>
+              </w:rPr>
+              <w:t>ADDI %</w:t>
+            </w:r>
+            <w:proofErr w:type="spellStart"/>
+            <w:r>
+              <w:rPr>
+                <w:rFonts w:hint="eastAsia"/>
+              </w:rPr>
+              <w:t>rfp</w:t>
+            </w:r>
+            <w:proofErr w:type="spellEnd"/>
+            <w:r>
+              <w:rPr>
+                <w:rFonts w:hint="eastAsia"/>
+              </w:rPr>
+              <w:t xml:space="preserve"> %</w:t>
+            </w:r>
+            <w:proofErr w:type="spellStart"/>
+            <w:r>
+              <w:rPr>
+                <w:rFonts w:hint="eastAsia"/>
+              </w:rPr>
+              <w:t>rsp</w:t>
+            </w:r>
+            <w:proofErr w:type="spellEnd"/>
+            <w:r>
+              <w:rPr>
+                <w:rFonts w:hint="eastAsia"/>
+              </w:rPr>
+              <w:t xml:space="preserve"> 8</w:t>
+            </w:r>
+          </w:p>
+        </w:tc>
+        <w:tc>
+          <w:tcPr>
+            <w:tcW w:w="4148" w:type="dxa"/>
+          </w:tcPr>
+          <w:p>
+            <w:pPr>
+              <w:rPr>
+                <w:rFonts w:hint="eastAsia"/>
+              </w:rPr>
+            </w:pPr>
+            <w:r>
+              <w:rPr>
+                <w:rFonts w:hint="eastAsia"/>
+              </w:rPr>
+              <w:t>%</w:t>
+            </w:r>
+            <w:proofErr w:type="spellStart"/>
+            <w:r>
+              <w:rPr>
+                <w:rFonts w:hint="eastAsia"/>
+              </w:rPr>
+              <w:t>rsp</w:t>
+            </w:r>
+            <w:proofErr w:type="spellEnd"/>
+            <w:r>
+              <w:rPr>
+                <w:rFonts w:hint="eastAsia"/>
+              </w:rPr>
+              <w:t>恢复原位</w:t>
+            </w:r>
+          </w:p>
+        </w:tc>
+      </w:tr>
+      <w:tr>
+        <w:tc>
+          <w:tcPr>
+            <w:tcW w:w="4148" w:type="dxa"/>
+          </w:tcPr>
+          <w:p>
+            <w:pPr>
+              <w:rPr>
+                <w:rFonts w:hint="eastAsia"/>
+              </w:rPr>
+            </w:pPr>
+            <w:r>
+              <w:rPr>
+                <w:rFonts w:hint="eastAsia"/>
+              </w:rPr>
+              <w:t>LW %</w:t>
+            </w:r>
+            <w:proofErr w:type="spellStart"/>
+            <w:r>
+              <w:rPr>
+                <w:rFonts w:hint="eastAsia"/>
+              </w:rPr>
+              <w:t>rsp</w:t>
+            </w:r>
+            <w:proofErr w:type="spellEnd"/>
+            <w:r>
+              <w:rPr>
+                <w:rFonts w:hint="eastAsia"/>
+              </w:rPr>
+              <w:t xml:space="preserve"> %</w:t>
+            </w:r>
+            <w:proofErr w:type="spellStart"/>
+            <w:r>
+              <w:rPr>
+                <w:rFonts w:hint="eastAsia"/>
+              </w:rPr>
+              <w:t>rfp</w:t>
+            </w:r>
+            <w:proofErr w:type="spellEnd"/>
+            <w:r>
+              <w:rPr>
+                <w:rFonts w:hint="eastAsia"/>
+              </w:rPr>
+              <w:t xml:space="preserve"> </w:t>
+            </w:r>
+            <w:r>
+              <w:rPr>
+                <w:rFonts w:hint="eastAsia"/>
+              </w:rPr>
+              <w:t>-</w:t>
+            </w:r>
+            <w:r>
+              <w:rPr>
+                <w:rFonts w:hint="eastAsia"/>
+              </w:rPr>
+              <w:t xml:space="preserve">4 </w:t>
+            </w:r>
+          </w:p>
+        </w:tc>
+        <w:tc>
+          <w:tcPr>
+            <w:tcW w:w="4148" w:type="dxa"/>
+          </w:tcPr>
+          <w:p>
+            <w:pPr>
+              <w:rPr>
+                <w:rFonts w:hint="eastAsia"/>
+              </w:rPr>
+            </w:pPr>
+            <w:r>
+              <w:rPr>
+                <w:rFonts w:hint="eastAsia"/>
+              </w:rPr>
+              <w:t>%</w:t>
+            </w:r>
+            <w:proofErr w:type="spellStart"/>
+            <w:r>
+              <w:rPr>
+                <w:rFonts w:hint="eastAsia"/>
+              </w:rPr>
+              <w:t>rfp</w:t>
+            </w:r>
+            <w:proofErr w:type="spellEnd"/>
+            <w:r>
+              <w:rPr>
+                <w:rFonts w:hint="eastAsia"/>
+              </w:rPr>
+              <w:t>恢复原位</w:t>
+            </w:r>
+          </w:p>
+        </w:tc>
+      </w:tr>
+      <w:tr>
+        <w:tc>
+          <w:tcPr>
+            <w:tcW w:w="4148" w:type="dxa"/>
+          </w:tcPr>
+          <w:p>
+            <w:pPr>
+              <w:rPr>
+                <w:rFonts w:hint="eastAsia"/>
+              </w:rPr>
+            </w:pPr>
+            <w:r>
+              <w:rPr>
+                <w:rFonts w:hint="eastAsia"/>
+              </w:rPr>
+              <w:t>LW %</w:t>
+            </w:r>
+            <w:proofErr w:type="spellStart"/>
+            <w:r>
+              <w:rPr>
+                <w:rFonts w:hint="eastAsia"/>
+              </w:rPr>
+              <w:t>rsp</w:t>
+            </w:r>
+            <w:proofErr w:type="spellEnd"/>
+            <w:r>
+              <w:rPr>
+                <w:rFonts w:hint="eastAsia"/>
+              </w:rPr>
+              <w:t xml:space="preserve"> %ret 0</w:t>
+            </w:r>
+          </w:p>
+        </w:tc>
+        <w:tc>
+          <w:tcPr>
+            <w:tcW w:w="4148" w:type="dxa"/>
+          </w:tcPr>
+          <w:p>
+            <w:pPr>
+              <w:rPr>
+                <w:rFonts w:hint="eastAsia"/>
+              </w:rPr>
+            </w:pPr>
+            <w:r>
+              <w:rPr>
+                <w:rFonts w:hint="eastAsia"/>
+              </w:rPr>
+              <w:t>%ret恢复原位</w:t>
+            </w:r>
+          </w:p>
+        </w:tc>
+      </w:tr>
+    </w:tbl>
     <w:p>
       <w:pPr>
         <w:rPr>
@@ -1660,6 +2912,7 @@
   <w:style w:type="paragraph" w:default="1" w:styleId="a">
     <w:name w:val="Normal"/>
     <w:qFormat/>
+    <w:rsid w:val="00EF0364"/>
     <w:pPr>
       <w:widowControl w:val="0"/>
       <w:jc w:val="both"/>

</xml_diff>

<commit_message>
now support MIPS instruction set
</commit_message>
<xml_diff>
--- a/Compiler/Compiler/doc/栈帧管理结构.docx
+++ b/Compiler/Compiler/doc/栈帧管理结构.docx
@@ -8,11 +8,19 @@
           <w:rFonts w:hint="eastAsia"/>
         </w:rPr>
       </w:pPr>
-      <w:r>
-        <w:rPr>
-          <w:rFonts w:hint="eastAsia"/>
-        </w:rPr>
-        <w:t>栈帧管理结构</w:t>
+      <w:proofErr w:type="gramStart"/>
+      <w:r>
+        <w:rPr>
+          <w:rFonts w:hint="eastAsia"/>
+        </w:rPr>
+        <w:t>栈帧管理</w:t>
+      </w:r>
+      <w:proofErr w:type="gramEnd"/>
+      <w:r>
+        <w:rPr>
+          <w:rFonts w:hint="eastAsia"/>
+        </w:rPr>
+        <w:t>结构</w:t>
       </w:r>
     </w:p>
     <w:tbl>
@@ -84,7 +92,21 @@
               <w:rPr>
                 <w:rFonts w:hint="eastAsia"/>
               </w:rPr>
-              <w:t>原先的栈帧位置（即原先的%</w:t>
+              <w:t>原先的</w:t>
+            </w:r>
+            <w:proofErr w:type="gramStart"/>
+            <w:r>
+              <w:rPr>
+                <w:rFonts w:hint="eastAsia"/>
+              </w:rPr>
+              <w:t>栈</w:t>
+            </w:r>
+            <w:proofErr w:type="gramEnd"/>
+            <w:r>
+              <w:rPr>
+                <w:rFonts w:hint="eastAsia"/>
+              </w:rPr>
+              <w:t>帧位置（即原先的%</w:t>
             </w:r>
             <w:proofErr w:type="spellStart"/>
             <w:r>
@@ -392,7 +414,21 @@
               <w:rPr>
                 <w:rFonts w:hint="eastAsia"/>
               </w:rPr>
-              <w:t>跳转，栈插入</w:t>
+              <w:t>跳转，</w:t>
+            </w:r>
+            <w:proofErr w:type="gramStart"/>
+            <w:r>
+              <w:rPr>
+                <w:rFonts w:hint="eastAsia"/>
+              </w:rPr>
+              <w:t>栈</w:t>
+            </w:r>
+            <w:proofErr w:type="gramEnd"/>
+            <w:r>
+              <w:rPr>
+                <w:rFonts w:hint="eastAsia"/>
+              </w:rPr>
+              <w:t>插入</w:t>
             </w:r>
             <w:r>
               <w:rPr>
@@ -508,8 +544,16 @@
               <w:rPr>
                 <w:rFonts w:hint="eastAsia"/>
               </w:rPr>
-              <w:t>存入栈帧位置</w:t>
-            </w:r>
+              <w:t>存入</w:t>
+            </w:r>
+            <w:proofErr w:type="gramStart"/>
+            <w:r>
+              <w:rPr>
+                <w:rFonts w:hint="eastAsia"/>
+              </w:rPr>
+              <w:t>栈帧位置</w:t>
+            </w:r>
+            <w:proofErr w:type="gramEnd"/>
           </w:p>
         </w:tc>
       </w:tr>
@@ -704,7 +748,21 @@
               <w:rPr>
                 <w:rFonts w:hint="eastAsia"/>
               </w:rPr>
-              <w:t>复原到原先的栈帧位置，%</w:t>
+              <w:t>复原到原先的</w:t>
+            </w:r>
+            <w:proofErr w:type="gramStart"/>
+            <w:r>
+              <w:rPr>
+                <w:rFonts w:hint="eastAsia"/>
+              </w:rPr>
+              <w:t>栈</w:t>
+            </w:r>
+            <w:proofErr w:type="gramEnd"/>
+            <w:r>
+              <w:rPr>
+                <w:rFonts w:hint="eastAsia"/>
+              </w:rPr>
+              <w:t>帧位置，%</w:t>
             </w:r>
             <w:proofErr w:type="spellStart"/>
             <w:r>
@@ -714,12 +772,14 @@
               <w:t>rsp</w:t>
             </w:r>
             <w:proofErr w:type="spellEnd"/>
+            <w:proofErr w:type="gramStart"/>
             <w:r>
               <w:rPr>
                 <w:rFonts w:hint="eastAsia"/>
               </w:rPr>
               <w:t>步退</w:t>
             </w:r>
+            <w:proofErr w:type="gramEnd"/>
           </w:p>
         </w:tc>
       </w:tr>
@@ -1198,12 +1258,20 @@
           <w:rFonts w:hint="eastAsia"/>
         </w:rPr>
       </w:pPr>
+      <w:proofErr w:type="gramStart"/>
       <w:r>
         <w:rPr>
           <w:rFonts w:hint="eastAsia"/>
         </w:rPr>
         <w:lastRenderedPageBreak/>
-        <w:t>栈帧管理结构</w:t>
+        <w:t>栈帧管理</w:t>
+      </w:r>
+      <w:proofErr w:type="gramEnd"/>
+      <w:r>
+        <w:rPr>
+          <w:rFonts w:hint="eastAsia"/>
+        </w:rPr>
+        <w:t>结构</w:t>
       </w:r>
     </w:p>
     <w:tbl>
@@ -1275,7 +1343,21 @@
               <w:rPr>
                 <w:rFonts w:hint="eastAsia"/>
               </w:rPr>
-              <w:t>原先的栈帧位置（即原先的%</w:t>
+              <w:t>原先的</w:t>
+            </w:r>
+            <w:proofErr w:type="gramStart"/>
+            <w:r>
+              <w:rPr>
+                <w:rFonts w:hint="eastAsia"/>
+              </w:rPr>
+              <w:t>栈</w:t>
+            </w:r>
+            <w:proofErr w:type="gramEnd"/>
+            <w:r>
+              <w:rPr>
+                <w:rFonts w:hint="eastAsia"/>
+              </w:rPr>
+              <w:t>帧位置（即原先的%</w:t>
             </w:r>
             <w:proofErr w:type="spellStart"/>
             <w:r>
@@ -1975,38 +2057,6 @@
               <w:rPr>
                 <w:rFonts w:hint="eastAsia"/>
               </w:rPr>
-              <w:t>存入临时变量</w:t>
-            </w:r>
-          </w:p>
-        </w:tc>
-        <w:tc>
-          <w:tcPr>
-            <w:tcW w:w="4148" w:type="dxa"/>
-          </w:tcPr>
-          <w:p>
-            <w:pPr>
-              <w:rPr>
-                <w:rFonts w:hint="eastAsia"/>
-              </w:rPr>
-            </w:pPr>
-          </w:p>
-        </w:tc>
-      </w:tr>
-      <w:tr>
-        <w:tc>
-          <w:tcPr>
-            <w:tcW w:w="4148" w:type="dxa"/>
-          </w:tcPr>
-          <w:p>
-            <w:pPr>
-              <w:rPr>
-                <w:rFonts w:hint="eastAsia"/>
-              </w:rPr>
-            </w:pPr>
-            <w:r>
-              <w:rPr>
-                <w:rFonts w:hint="eastAsia"/>
-              </w:rPr>
               <w:t>ADDI %</w:t>
             </w:r>
             <w:proofErr w:type="spellStart"/>
@@ -2203,7 +2253,21 @@
         <w:rPr>
           <w:rFonts w:hint="eastAsia"/>
         </w:rPr>
-        <w:t>调用函数者会恢复栈帧结构</w:t>
+        <w:t>调用函数者会恢复</w:t>
+      </w:r>
+      <w:proofErr w:type="gramStart"/>
+      <w:r>
+        <w:rPr>
+          <w:rFonts w:hint="eastAsia"/>
+        </w:rPr>
+        <w:t>栈</w:t>
+      </w:r>
+      <w:proofErr w:type="gramEnd"/>
+      <w:r>
+        <w:rPr>
+          <w:rFonts w:hint="eastAsia"/>
+        </w:rPr>
+        <w:t>帧结构</w:t>
       </w:r>
     </w:p>
     <w:tbl>
@@ -2259,7 +2323,13 @@
               <w:rPr>
                 <w:rFonts w:hint="eastAsia"/>
               </w:rPr>
-              <w:t xml:space="preserve"> 8</w:t>
+              <w:t xml:space="preserve"> </w:t>
+            </w:r>
+            <w:r>
+              <w:rPr>
+                <w:rFonts w:hint="eastAsia"/>
+              </w:rPr>
+              <w:t>2 * width</w:t>
             </w:r>
           </w:p>
         </w:tc>
@@ -2351,7 +2421,7 @@
               <w:rPr>
                 <w:rFonts w:hint="eastAsia"/>
               </w:rPr>
-              <w:t xml:space="preserve">4 </w:t>
+              <w:t>width</w:t>
             </w:r>
           </w:p>
         </w:tc>

</xml_diff>